<commit_message>
Fix - Pscofísico y registro de llamada
</commit_message>
<xml_diff>
--- a/src/assets/formatos/F1_005_Registro_De_Recepcion_De_Llamada.docx
+++ b/src/assets/formatos/F1_005_Registro_De_Recepcion_De_Llamada.docx
@@ -12,8 +12,6 @@
           <w:szCs w:val="20"/>
         </w:rPr>
       </w:pPr>
-      <w:bookmarkStart w:id="0" w:name="_GoBack"/>
-      <w:bookmarkEnd w:id="0"/>
     </w:p>
     <w:p>
       <w:pPr>
@@ -50,14 +48,12 @@
       <w:r>
         <w:rPr>
           <w:rFonts w:ascii="Arial" w:hAnsi="Arial" w:cs="Arial"/>
-          <w:b/>
           <w:sz w:val="20"/>
           <w:szCs w:val="20"/>
           <w:lang w:val="es-ES"/>
         </w:rPr>
         <w:t>{</w:t>
       </w:r>
-      <w:proofErr w:type="spellStart"/>
       <w:r>
         <w:rPr>
           <w:rFonts w:ascii="Arial" w:hAnsi="Arial" w:cs="Arial"/>
@@ -67,7 +63,6 @@
         </w:rPr>
         <w:t>xNIC</w:t>
       </w:r>
-      <w:proofErr w:type="spellEnd"/>
       <w:r>
         <w:rPr>
           <w:rFonts w:ascii="Arial" w:hAnsi="Arial" w:cs="Arial"/>
@@ -112,14 +107,12 @@
       <w:r>
         <w:rPr>
           <w:rFonts w:ascii="Arial" w:hAnsi="Arial" w:cs="Arial"/>
-          <w:b/>
           <w:sz w:val="20"/>
           <w:szCs w:val="20"/>
           <w:lang w:val="es-ES"/>
         </w:rPr>
         <w:t>{</w:t>
       </w:r>
-      <w:proofErr w:type="spellStart"/>
       <w:r>
         <w:rPr>
           <w:rFonts w:ascii="Arial" w:hAnsi="Arial" w:cs="Arial"/>
@@ -129,69 +122,6 @@
         </w:rPr>
         <w:t>xNUC</w:t>
       </w:r>
-      <w:proofErr w:type="spellEnd"/>
-      <w:r>
-        <w:rPr>
-          <w:rFonts w:ascii="Arial" w:hAnsi="Arial" w:cs="Arial"/>
-          <w:sz w:val="20"/>
-          <w:szCs w:val="20"/>
-          <w:lang w:val="es-ES"/>
-        </w:rPr>
-        <w:t>}</w:t>
-      </w:r>
-    </w:p>
-    <w:p>
-      <w:pPr>
-        <w:ind w:left="4536"/>
-        <w:jc w:val="both"/>
-        <w:rPr>
-          <w:rFonts w:ascii="Arial" w:hAnsi="Arial" w:cs="Arial"/>
-          <w:sz w:val="20"/>
-          <w:szCs w:val="20"/>
-          <w:lang w:val="es-ES"/>
-        </w:rPr>
-      </w:pPr>
-      <w:r>
-        <w:rPr>
-          <w:rFonts w:ascii="Arial" w:hAnsi="Arial" w:cs="Arial"/>
-          <w:b/>
-          <w:sz w:val="20"/>
-          <w:szCs w:val="20"/>
-          <w:lang w:val="es-ES"/>
-        </w:rPr>
-        <w:t>IMPUTADO</w:t>
-      </w:r>
-      <w:r>
-        <w:rPr>
-          <w:rFonts w:ascii="Arial" w:hAnsi="Arial" w:cs="Arial"/>
-          <w:b/>
-          <w:sz w:val="20"/>
-          <w:szCs w:val="20"/>
-          <w:lang w:val="es-ES"/>
-        </w:rPr>
-        <w:t xml:space="preserve">: </w:t>
-      </w:r>
-      <w:r>
-        <w:rPr>
-          <w:rFonts w:ascii="Arial" w:hAnsi="Arial" w:cs="Arial"/>
-          <w:b/>
-          <w:sz w:val="20"/>
-          <w:szCs w:val="20"/>
-          <w:lang w:val="es-ES"/>
-        </w:rPr>
-        <w:t>{</w:t>
-      </w:r>
-      <w:proofErr w:type="spellStart"/>
-      <w:r>
-        <w:rPr>
-          <w:rFonts w:ascii="Arial" w:hAnsi="Arial" w:cs="Arial"/>
-          <w:sz w:val="20"/>
-          <w:szCs w:val="20"/>
-          <w:lang w:val="es-ES"/>
-        </w:rPr>
-        <w:t>xImputado</w:t>
-      </w:r>
-      <w:proofErr w:type="spellEnd"/>
       <w:r>
         <w:rPr>
           <w:rFonts w:ascii="Arial" w:hAnsi="Arial" w:cs="Arial"/>
@@ -355,14 +285,12 @@
             <w:r>
               <w:rPr>
                 <w:rFonts w:ascii="Arial" w:eastAsia="Arial" w:hAnsi="Arial" w:cs="Arial"/>
-                <w:b/>
                 <w:sz w:val="20"/>
                 <w:szCs w:val="20"/>
                 <w:lang w:val="es-ES_tradnl"/>
               </w:rPr>
               <w:t>{</w:t>
             </w:r>
-            <w:proofErr w:type="spellStart"/>
             <w:r>
               <w:rPr>
                 <w:rFonts w:ascii="Arial" w:eastAsia="Arial" w:hAnsi="Arial" w:cs="Arial"/>
@@ -372,7 +300,6 @@
               </w:rPr>
               <w:t>xFechaAtencion</w:t>
             </w:r>
-            <w:proofErr w:type="spellEnd"/>
             <w:r>
               <w:rPr>
                 <w:rFonts w:ascii="Arial" w:eastAsia="Arial" w:hAnsi="Arial" w:cs="Arial"/>
@@ -417,14 +344,12 @@
             <w:r>
               <w:rPr>
                 <w:rFonts w:ascii="Arial" w:eastAsia="Arial" w:hAnsi="Arial" w:cs="Arial"/>
-                <w:b/>
                 <w:sz w:val="20"/>
                 <w:szCs w:val="20"/>
                 <w:lang w:val="es-ES_tradnl"/>
               </w:rPr>
               <w:t>{</w:t>
             </w:r>
-            <w:proofErr w:type="spellStart"/>
             <w:r>
               <w:rPr>
                 <w:rFonts w:ascii="Arial" w:eastAsia="Arial" w:hAnsi="Arial" w:cs="Arial"/>
@@ -434,7 +359,6 @@
               </w:rPr>
               <w:t>xHoraAtencion</w:t>
             </w:r>
-            <w:proofErr w:type="spellEnd"/>
             <w:r>
               <w:rPr>
                 <w:rFonts w:ascii="Arial" w:eastAsia="Arial" w:hAnsi="Arial" w:cs="Arial"/>
@@ -482,14 +406,12 @@
             <w:r>
               <w:rPr>
                 <w:rFonts w:ascii="Arial" w:eastAsia="Arial" w:hAnsi="Arial" w:cs="Arial"/>
-                <w:b/>
                 <w:sz w:val="20"/>
                 <w:szCs w:val="20"/>
                 <w:lang w:val="es-ES_tradnl"/>
               </w:rPr>
               <w:t>{</w:t>
             </w:r>
-            <w:proofErr w:type="spellStart"/>
             <w:r>
               <w:rPr>
                 <w:rFonts w:ascii="Arial" w:eastAsia="Arial" w:hAnsi="Arial" w:cs="Arial"/>
@@ -499,7 +421,6 @@
               </w:rPr>
               <w:t>xCalidadUsuarioPersona</w:t>
             </w:r>
-            <w:proofErr w:type="spellEnd"/>
             <w:r>
               <w:rPr>
                 <w:rFonts w:ascii="Arial" w:eastAsia="Arial" w:hAnsi="Arial" w:cs="Arial"/>
@@ -569,14 +490,12 @@
             <w:r>
               <w:rPr>
                 <w:rFonts w:ascii="Arial" w:eastAsia="Arial" w:hAnsi="Arial" w:cs="Arial"/>
-                <w:b/>
                 <w:sz w:val="20"/>
                 <w:szCs w:val="20"/>
                 <w:lang w:val="es-ES_tradnl"/>
               </w:rPr>
               <w:t>{</w:t>
             </w:r>
-            <w:proofErr w:type="spellStart"/>
             <w:r>
               <w:rPr>
                 <w:rFonts w:ascii="Arial" w:eastAsia="Arial" w:hAnsi="Arial" w:cs="Arial"/>
@@ -586,7 +505,6 @@
               </w:rPr>
               <w:t>xTelefonoLlamando</w:t>
             </w:r>
-            <w:proofErr w:type="spellEnd"/>
             <w:r>
               <w:rPr>
                 <w:rFonts w:ascii="Arial" w:eastAsia="Arial" w:hAnsi="Arial" w:cs="Arial"/>
@@ -632,14 +550,12 @@
             <w:r>
               <w:rPr>
                 <w:rFonts w:ascii="Arial" w:eastAsia="Arial" w:hAnsi="Arial" w:cs="Arial"/>
-                <w:b/>
                 <w:sz w:val="20"/>
                 <w:szCs w:val="20"/>
                 <w:lang w:val="es-ES_tradnl"/>
               </w:rPr>
               <w:t>{</w:t>
             </w:r>
-            <w:proofErr w:type="spellStart"/>
             <w:r>
               <w:rPr>
                 <w:rFonts w:ascii="Arial" w:eastAsia="Arial" w:hAnsi="Arial" w:cs="Arial"/>
@@ -649,7 +565,6 @@
               </w:rPr>
               <w:t>xTipoLineaTelefonica</w:t>
             </w:r>
-            <w:proofErr w:type="spellEnd"/>
             <w:r>
               <w:rPr>
                 <w:rFonts w:ascii="Arial" w:eastAsia="Arial" w:hAnsi="Arial" w:cs="Arial"/>
@@ -697,14 +612,12 @@
             <w:r>
               <w:rPr>
                 <w:rFonts w:ascii="Arial" w:eastAsia="Arial" w:hAnsi="Arial" w:cs="Arial"/>
-                <w:b/>
                 <w:sz w:val="20"/>
                 <w:szCs w:val="20"/>
                 <w:lang w:val="es-ES_tradnl"/>
               </w:rPr>
               <w:t>{</w:t>
             </w:r>
-            <w:proofErr w:type="spellStart"/>
             <w:r>
               <w:rPr>
                 <w:rFonts w:ascii="Arial" w:eastAsia="Arial" w:hAnsi="Arial" w:cs="Arial"/>
@@ -714,7 +627,6 @@
               </w:rPr>
               <w:t>xLugarLlamada</w:t>
             </w:r>
-            <w:proofErr w:type="spellEnd"/>
             <w:r>
               <w:rPr>
                 <w:rFonts w:ascii="Arial" w:eastAsia="Arial" w:hAnsi="Arial" w:cs="Arial"/>
@@ -760,14 +672,12 @@
             <w:r>
               <w:rPr>
                 <w:rFonts w:ascii="Arial" w:eastAsia="Arial" w:hAnsi="Arial" w:cs="Arial"/>
-                <w:b/>
                 <w:sz w:val="20"/>
                 <w:szCs w:val="20"/>
                 <w:lang w:val="es-ES_tradnl"/>
               </w:rPr>
               <w:t>{</w:t>
             </w:r>
-            <w:proofErr w:type="spellStart"/>
             <w:r>
               <w:rPr>
                 <w:rFonts w:ascii="Arial" w:eastAsia="Arial" w:hAnsi="Arial" w:cs="Arial"/>
@@ -777,7 +687,6 @@
               </w:rPr>
               <w:t>xEdad</w:t>
             </w:r>
-            <w:proofErr w:type="spellEnd"/>
             <w:r>
               <w:rPr>
                 <w:rFonts w:ascii="Arial" w:eastAsia="Arial" w:hAnsi="Arial" w:cs="Arial"/>
@@ -828,14 +737,12 @@
             <w:r>
               <w:rPr>
                 <w:rFonts w:ascii="Arial" w:eastAsia="Arial" w:hAnsi="Arial" w:cs="Arial"/>
-                <w:b/>
                 <w:sz w:val="20"/>
                 <w:szCs w:val="20"/>
                 <w:lang w:val="es-ES_tradnl"/>
               </w:rPr>
               <w:t>{</w:t>
             </w:r>
-            <w:proofErr w:type="spellStart"/>
             <w:r>
               <w:rPr>
                 <w:rFonts w:ascii="Arial" w:eastAsia="Arial" w:hAnsi="Arial" w:cs="Arial"/>
@@ -845,7 +752,6 @@
               </w:rPr>
               <w:t>xSexo</w:t>
             </w:r>
-            <w:proofErr w:type="spellEnd"/>
             <w:r>
               <w:rPr>
                 <w:rFonts w:ascii="Arial" w:eastAsia="Arial" w:hAnsi="Arial" w:cs="Arial"/>
@@ -891,14 +797,12 @@
             <w:r>
               <w:rPr>
                 <w:rFonts w:ascii="Arial" w:eastAsia="Arial" w:hAnsi="Arial" w:cs="Arial"/>
-                <w:b/>
                 <w:sz w:val="20"/>
                 <w:szCs w:val="20"/>
                 <w:lang w:val="es-ES_tradnl"/>
               </w:rPr>
               <w:t>{</w:t>
             </w:r>
-            <w:proofErr w:type="spellStart"/>
             <w:r>
               <w:rPr>
                 <w:rFonts w:ascii="Arial" w:eastAsia="Arial" w:hAnsi="Arial" w:cs="Arial"/>
@@ -908,7 +812,6 @@
               </w:rPr>
               <w:t>xEstadoCivil</w:t>
             </w:r>
-            <w:proofErr w:type="spellEnd"/>
             <w:r>
               <w:rPr>
                 <w:rFonts w:ascii="Arial" w:eastAsia="Arial" w:hAnsi="Arial" w:cs="Arial"/>
@@ -956,14 +859,12 @@
             <w:r>
               <w:rPr>
                 <w:rFonts w:ascii="Arial" w:eastAsia="Arial" w:hAnsi="Arial" w:cs="Arial"/>
-                <w:b/>
                 <w:sz w:val="20"/>
                 <w:szCs w:val="20"/>
                 <w:lang w:val="es-ES_tradnl"/>
               </w:rPr>
               <w:t>{</w:t>
             </w:r>
-            <w:proofErr w:type="spellStart"/>
             <w:r>
               <w:rPr>
                 <w:rFonts w:ascii="Arial" w:eastAsia="Arial" w:hAnsi="Arial" w:cs="Arial"/>
@@ -973,7 +874,6 @@
               </w:rPr>
               <w:t>xDomicilio</w:t>
             </w:r>
-            <w:proofErr w:type="spellEnd"/>
             <w:r>
               <w:rPr>
                 <w:rFonts w:ascii="Arial" w:eastAsia="Arial" w:hAnsi="Arial" w:cs="Arial"/>
@@ -1006,39 +906,25 @@
                 <w:lang w:val="es-ES"/>
               </w:rPr>
             </w:pPr>
-            <w:proofErr w:type="spellStart"/>
-            <w:r>
-              <w:rPr>
-                <w:rFonts w:ascii="Arial" w:eastAsia="Arial" w:hAnsi="Arial" w:cs="Arial"/>
-                <w:b/>
-                <w:sz w:val="20"/>
-                <w:szCs w:val="20"/>
-                <w:lang w:val="es-ES_tradnl"/>
-              </w:rPr>
-              <w:t>Ocupacion</w:t>
-            </w:r>
-            <w:proofErr w:type="spellEnd"/>
-            <w:r>
-              <w:rPr>
-                <w:rFonts w:ascii="Arial" w:eastAsia="Arial" w:hAnsi="Arial" w:cs="Arial"/>
-                <w:b/>
-                <w:sz w:val="20"/>
-                <w:szCs w:val="20"/>
-                <w:lang w:val="es-ES_tradnl"/>
-              </w:rPr>
-              <w:t xml:space="preserve">: </w:t>
-            </w:r>
-            <w:r>
-              <w:rPr>
-                <w:rFonts w:ascii="Arial" w:eastAsia="Arial" w:hAnsi="Arial" w:cs="Arial"/>
-                <w:b/>
+            <w:r>
+              <w:rPr>
+                <w:rFonts w:ascii="Arial" w:eastAsia="Arial" w:hAnsi="Arial" w:cs="Arial"/>
+                <w:b/>
+                <w:sz w:val="20"/>
+                <w:szCs w:val="20"/>
+                <w:lang w:val="es-ES_tradnl"/>
+              </w:rPr>
+              <w:t xml:space="preserve">Ocupacion: </w:t>
+            </w:r>
+            <w:r>
+              <w:rPr>
+                <w:rFonts w:ascii="Arial" w:eastAsia="Arial" w:hAnsi="Arial" w:cs="Arial"/>
                 <w:sz w:val="20"/>
                 <w:szCs w:val="20"/>
                 <w:lang w:val="es-ES_tradnl"/>
               </w:rPr>
               <w:t>{</w:t>
             </w:r>
-            <w:proofErr w:type="spellStart"/>
             <w:r>
               <w:rPr>
                 <w:rFonts w:ascii="Arial" w:eastAsia="Arial" w:hAnsi="Arial" w:cs="Arial"/>
@@ -1048,7 +934,6 @@
               </w:rPr>
               <w:t>xOcupacion</w:t>
             </w:r>
-            <w:proofErr w:type="spellEnd"/>
             <w:r>
               <w:rPr>
                 <w:rFonts w:ascii="Arial" w:eastAsia="Arial" w:hAnsi="Arial" w:cs="Arial"/>
@@ -1096,14 +981,12 @@
             <w:r>
               <w:rPr>
                 <w:rFonts w:ascii="Arial" w:eastAsia="Arial" w:hAnsi="Arial" w:cs="Arial"/>
-                <w:b/>
                 <w:sz w:val="20"/>
                 <w:szCs w:val="20"/>
                 <w:lang w:val="es-ES_tradnl"/>
               </w:rPr>
               <w:t>{</w:t>
             </w:r>
-            <w:proofErr w:type="spellStart"/>
             <w:r>
               <w:rPr>
                 <w:rFonts w:ascii="Arial" w:eastAsia="Arial" w:hAnsi="Arial" w:cs="Arial"/>
@@ -1113,7 +996,6 @@
               </w:rPr>
               <w:t>xEscolaridad</w:t>
             </w:r>
-            <w:proofErr w:type="spellEnd"/>
             <w:r>
               <w:rPr>
                 <w:rFonts w:ascii="Arial" w:eastAsia="Arial" w:hAnsi="Arial" w:cs="Arial"/>
@@ -1154,41 +1036,17 @@
                 <w:szCs w:val="20"/>
                 <w:lang w:val="es-ES_tradnl"/>
               </w:rPr>
-              <w:t xml:space="preserve">Número </w:t>
-            </w:r>
-            <w:proofErr w:type="spellStart"/>
-            <w:r>
-              <w:rPr>
-                <w:rFonts w:ascii="Arial" w:eastAsia="Arial" w:hAnsi="Arial" w:cs="Arial"/>
-                <w:b/>
-                <w:sz w:val="20"/>
-                <w:szCs w:val="20"/>
-                <w:lang w:val="es-ES_tradnl"/>
-              </w:rPr>
-              <w:t>Telefonico</w:t>
-            </w:r>
-            <w:proofErr w:type="spellEnd"/>
-            <w:r>
-              <w:rPr>
-                <w:rFonts w:ascii="Arial" w:eastAsia="Arial" w:hAnsi="Arial" w:cs="Arial"/>
-                <w:b/>
-                <w:sz w:val="20"/>
-                <w:szCs w:val="20"/>
-                <w:lang w:val="es-ES_tradnl"/>
-              </w:rPr>
-              <w:t xml:space="preserve">: </w:t>
-            </w:r>
-            <w:r>
-              <w:rPr>
-                <w:rFonts w:ascii="Arial" w:eastAsia="Arial" w:hAnsi="Arial" w:cs="Arial"/>
-                <w:b/>
+              <w:t xml:space="preserve">Número Telefonico: </w:t>
+            </w:r>
+            <w:r>
+              <w:rPr>
+                <w:rFonts w:ascii="Arial" w:eastAsia="Arial" w:hAnsi="Arial" w:cs="Arial"/>
                 <w:sz w:val="20"/>
                 <w:szCs w:val="20"/>
                 <w:lang w:val="es-ES_tradnl"/>
               </w:rPr>
               <w:t>{</w:t>
             </w:r>
-            <w:proofErr w:type="spellStart"/>
             <w:r>
               <w:rPr>
                 <w:rFonts w:ascii="Arial" w:eastAsia="Arial" w:hAnsi="Arial" w:cs="Arial"/>
@@ -1198,7 +1056,6 @@
               </w:rPr>
               <w:t>xNumeroTelefonico</w:t>
             </w:r>
-            <w:proofErr w:type="spellEnd"/>
             <w:r>
               <w:rPr>
                 <w:rFonts w:ascii="Arial" w:eastAsia="Arial" w:hAnsi="Arial" w:cs="Arial"/>
@@ -1301,12 +1158,19 @@
               <w:t xml:space="preserve"> </w:t>
             </w:r>
             <w:r>
+              <w:rPr>
+                <w:rFonts w:ascii="Arial" w:hAnsi="Arial" w:cs="Arial"/>
+                <w:szCs w:val="20"/>
+              </w:rPr>
               <w:t xml:space="preserve"> </w:t>
             </w:r>
             <w:r>
+              <w:rPr>
+                <w:rFonts w:ascii="Arial" w:hAnsi="Arial" w:cs="Arial"/>
+                <w:szCs w:val="20"/>
+              </w:rPr>
               <w:t>{</w:t>
             </w:r>
-            <w:proofErr w:type="spellStart"/>
             <w:r>
               <w:rPr>
                 <w:rFonts w:ascii="Arial" w:hAnsi="Arial" w:cs="Arial"/>
@@ -1315,7 +1179,6 @@
               </w:rPr>
               <w:t>xNarracionHechos</w:t>
             </w:r>
-            <w:proofErr w:type="spellEnd"/>
             <w:r>
               <w:rPr>
                 <w:rFonts w:ascii="Arial" w:hAnsi="Arial" w:cs="Arial"/>
@@ -1375,16 +1238,7 @@
                 <w:szCs w:val="20"/>
                 <w:lang w:val="es-ES"/>
               </w:rPr>
-              <w:t>ASESORÍ</w:t>
-            </w:r>
-            <w:r>
-              <w:rPr>
-                <w:rFonts w:ascii="Arial" w:hAnsi="Arial" w:cs="Arial"/>
-                <w:b/>
-                <w:szCs w:val="20"/>
-                <w:lang w:val="es-ES"/>
-              </w:rPr>
-              <w:t>A</w:t>
+              <w:t>ASESORÍA</w:t>
             </w:r>
           </w:p>
         </w:tc>
@@ -1409,7 +1263,7 @@
             </w:pPr>
             <w:r>
               <w:rPr>
-                <w:rFonts w:ascii="Arial"/>
+                <w:rFonts w:ascii="Arial" w:hAnsi="Arial" w:cs="Arial"/>
                 <w:b/>
                 <w:szCs w:val="20"/>
               </w:rPr>
@@ -1429,19 +1283,17 @@
               </w:rPr>
               <w:t>{</w:t>
             </w:r>
-            <w:proofErr w:type="spellStart"/>
-            <w:r>
-              <w:rPr>
-                <w:rFonts w:ascii="Arial" w:hAnsi="Arial"/>
+            <w:r>
+              <w:rPr>
+                <w:rFonts w:ascii="Arial" w:hAnsi="Arial" w:cs="Arial"/>
                 <w:szCs w:val="20"/>
                 <w:lang w:val="es-ES"/>
               </w:rPr>
               <w:t>xAsesoria</w:t>
             </w:r>
-            <w:proofErr w:type="spellEnd"/>
-            <w:r>
-              <w:rPr>
-                <w:rFonts w:ascii="Arial" w:hAnsi="Arial"/>
+            <w:r>
+              <w:rPr>
+                <w:rFonts w:ascii="Arial" w:hAnsi="Arial" w:cs="Arial"/>
                 <w:szCs w:val="20"/>
                 <w:lang w:val="es-ES"/>
               </w:rPr>
@@ -1526,65 +1378,53 @@
               <w:spacing w:before="45"/>
               <w:ind w:left="68"/>
               <w:rPr>
-                <w:rFonts w:ascii="Arial" w:hint="eastAsia"/>
+                <w:rFonts w:ascii="Arial" w:hAnsi="Arial" w:cs="Arial"/>
                 <w:szCs w:val="20"/>
                 <w:lang w:val="es-ES"/>
               </w:rPr>
             </w:pPr>
             <w:r>
               <w:rPr>
-                <w:rFonts w:ascii="Arial"/>
-                <w:b/>
-                <w:szCs w:val="20"/>
-                <w:lang w:val="es-ES"/>
-              </w:rPr>
-              <w:t>Hora de conclusi</w:t>
-            </w:r>
-            <w:r>
-              <w:rPr>
-                <w:rFonts w:ascii="Arial"/>
-                <w:b/>
-                <w:szCs w:val="20"/>
-                <w:lang w:val="es-ES"/>
-              </w:rPr>
-              <w:t>ó</w:t>
-            </w:r>
-            <w:r>
-              <w:rPr>
-                <w:rFonts w:ascii="Arial"/>
-                <w:b/>
-                <w:szCs w:val="20"/>
-                <w:lang w:val="es-ES"/>
-              </w:rPr>
-              <w:t>n de la llamada:</w:t>
-            </w:r>
-            <w:r>
-              <w:rPr>
-                <w:rFonts w:ascii="Arial"/>
+                <w:rFonts w:ascii="Arial" w:hAnsi="Arial" w:cs="Arial"/>
+                <w:b/>
+                <w:szCs w:val="20"/>
+                <w:lang w:val="es-ES"/>
+              </w:rPr>
+              <w:t>Hora de conclusión de la llamada:</w:t>
+            </w:r>
+            <w:r>
+              <w:rPr>
+                <w:rFonts w:ascii="Arial" w:hAnsi="Arial" w:cs="Arial"/>
                 <w:szCs w:val="20"/>
                 <w:lang w:val="es-ES"/>
               </w:rPr>
               <w:t xml:space="preserve"> </w:t>
             </w:r>
             <w:r>
+              <w:rPr>
+                <w:rFonts w:ascii="Arial" w:hAnsi="Arial" w:cs="Arial"/>
+                <w:szCs w:val="20"/>
+              </w:rPr>
               <w:t xml:space="preserve"> </w:t>
             </w:r>
             <w:r>
+              <w:rPr>
+                <w:rFonts w:ascii="Arial" w:hAnsi="Arial" w:cs="Arial"/>
+                <w:szCs w:val="20"/>
+              </w:rPr>
               <w:t>{</w:t>
             </w:r>
-            <w:proofErr w:type="spellStart"/>
-            <w:r>
-              <w:rPr>
-                <w:rFonts w:ascii="Arial"/>
+            <w:r>
+              <w:rPr>
+                <w:rFonts w:ascii="Arial" w:hAnsi="Arial" w:cs="Arial"/>
                 <w:szCs w:val="20"/>
                 <w:lang w:val="es-ES"/>
               </w:rPr>
               <w:t>xHoraConclusionLlamada</w:t>
             </w:r>
-            <w:proofErr w:type="spellEnd"/>
-            <w:r>
-              <w:rPr>
-                <w:rFonts w:ascii="Arial"/>
+            <w:r>
+              <w:rPr>
+                <w:rFonts w:ascii="Arial" w:hAnsi="Arial" w:cs="Arial"/>
                 <w:szCs w:val="20"/>
                 <w:lang w:val="es-ES"/>
               </w:rPr>
@@ -1596,65 +1436,53 @@
               <w:spacing w:before="45"/>
               <w:ind w:left="68"/>
               <w:rPr>
-                <w:rFonts w:ascii="Arial" w:hint="eastAsia"/>
+                <w:rFonts w:ascii="Arial" w:hAnsi="Arial" w:cs="Arial"/>
                 <w:szCs w:val="20"/>
                 <w:lang w:val="es-ES"/>
               </w:rPr>
             </w:pPr>
             <w:r>
               <w:rPr>
-                <w:rFonts w:ascii="Arial"/>
-                <w:b/>
-                <w:szCs w:val="20"/>
-                <w:lang w:val="es-ES"/>
-              </w:rPr>
-              <w:t>Duraci</w:t>
-            </w:r>
-            <w:r>
-              <w:rPr>
-                <w:rFonts w:ascii="Arial"/>
-                <w:b/>
-                <w:szCs w:val="20"/>
-                <w:lang w:val="es-ES"/>
-              </w:rPr>
-              <w:t>ó</w:t>
-            </w:r>
-            <w:r>
-              <w:rPr>
-                <w:rFonts w:ascii="Arial"/>
-                <w:b/>
-                <w:szCs w:val="20"/>
-                <w:lang w:val="es-ES"/>
-              </w:rPr>
-              <w:t>n de la llamada:</w:t>
-            </w:r>
-            <w:r>
-              <w:rPr>
-                <w:rFonts w:ascii="Arial"/>
+                <w:rFonts w:ascii="Arial" w:hAnsi="Arial" w:cs="Arial"/>
+                <w:b/>
+                <w:szCs w:val="20"/>
+                <w:lang w:val="es-ES"/>
+              </w:rPr>
+              <w:t>Duración de la llamada:</w:t>
+            </w:r>
+            <w:r>
+              <w:rPr>
+                <w:rFonts w:ascii="Arial" w:hAnsi="Arial" w:cs="Arial"/>
                 <w:szCs w:val="20"/>
                 <w:lang w:val="es-ES"/>
               </w:rPr>
               <w:t xml:space="preserve"> </w:t>
             </w:r>
             <w:r>
+              <w:rPr>
+                <w:rFonts w:ascii="Arial" w:hAnsi="Arial" w:cs="Arial"/>
+                <w:szCs w:val="20"/>
+              </w:rPr>
               <w:t xml:space="preserve"> </w:t>
             </w:r>
             <w:r>
+              <w:rPr>
+                <w:rFonts w:ascii="Arial" w:hAnsi="Arial" w:cs="Arial"/>
+                <w:szCs w:val="20"/>
+              </w:rPr>
               <w:t>{</w:t>
             </w:r>
-            <w:proofErr w:type="spellStart"/>
-            <w:r>
-              <w:rPr>
-                <w:rFonts w:ascii="Arial"/>
+            <w:r>
+              <w:rPr>
+                <w:rFonts w:ascii="Arial" w:hAnsi="Arial" w:cs="Arial"/>
                 <w:szCs w:val="20"/>
                 <w:lang w:val="es-ES"/>
               </w:rPr>
               <w:t>xDuracionLlamada</w:t>
             </w:r>
-            <w:proofErr w:type="spellEnd"/>
-            <w:r>
-              <w:rPr>
-                <w:rFonts w:ascii="Arial"/>
+            <w:r>
+              <w:rPr>
+                <w:rFonts w:ascii="Arial" w:hAnsi="Arial" w:cs="Arial"/>
                 <w:szCs w:val="20"/>
                 <w:lang w:val="es-ES"/>
               </w:rPr>
@@ -1666,14 +1494,14 @@
               <w:spacing w:before="45"/>
               <w:ind w:left="68"/>
               <w:rPr>
-                <w:rFonts w:ascii="Arial" w:hint="eastAsia"/>
+                <w:rFonts w:ascii="Arial" w:hAnsi="Arial" w:cs="Arial"/>
                 <w:szCs w:val="20"/>
                 <w:lang w:val="es-ES"/>
               </w:rPr>
             </w:pPr>
             <w:r>
               <w:rPr>
-                <w:rFonts w:ascii="Arial"/>
+                <w:rFonts w:ascii="Arial" w:hAnsi="Arial" w:cs="Arial"/>
                 <w:b/>
                 <w:szCs w:val="20"/>
                 <w:lang w:val="es-ES"/>
@@ -1682,7 +1510,7 @@
             </w:r>
             <w:r>
               <w:rPr>
-                <w:rFonts w:ascii="Arial"/>
+                <w:rFonts w:ascii="Arial" w:hAnsi="Arial" w:cs="Arial"/>
                 <w:szCs w:val="20"/>
                 <w:lang w:val="es-ES"/>
               </w:rPr>
@@ -1690,7 +1518,7 @@
             </w:r>
             <w:r>
               <w:rPr>
-                <w:rFonts w:ascii="Arial"/>
+                <w:rFonts w:ascii="Arial" w:hAnsi="Arial" w:cs="Arial"/>
                 <w:szCs w:val="20"/>
                 <w:lang w:val="es-ES"/>
               </w:rPr>
@@ -1698,14 +1526,14 @@
             </w:r>
             <w:r>
               <w:rPr>
-                <w:rFonts w:ascii="Arial"/>
+                <w:rFonts w:ascii="Arial" w:hAnsi="Arial" w:cs="Arial"/>
                 <w:szCs w:val="20"/>
               </w:rPr>
               <w:t>xObservaciones</w:t>
             </w:r>
             <w:r>
               <w:rPr>
-                <w:rFonts w:ascii="Arial"/>
+                <w:rFonts w:ascii="Arial" w:hAnsi="Arial" w:cs="Arial"/>
                 <w:szCs w:val="20"/>
               </w:rPr>
               <w:t>}</w:t>
@@ -1765,6 +1593,7 @@
         <w:ind w:left="4284" w:right="2001" w:hanging="2302"/>
         <w:jc w:val="center"/>
         <w:rPr>
+          <w:rFonts w:cs="Arial"/>
           <w:sz w:val="20"/>
           <w:szCs w:val="20"/>
           <w:lang w:val="es-MX"/>
@@ -1772,6 +1601,7 @@
       </w:pPr>
       <w:r>
         <w:rPr>
+          <w:rFonts w:cs="Arial"/>
           <w:sz w:val="20"/>
           <w:szCs w:val="20"/>
           <w:lang w:val="es-MX"/>
@@ -1786,6 +1616,7 @@
         <w:ind w:left="709" w:right="768"/>
         <w:jc w:val="center"/>
         <w:rPr>
+          <w:rFonts w:cs="Arial"/>
           <w:spacing w:val="-2"/>
           <w:sz w:val="20"/>
           <w:szCs w:val="20"/>
@@ -1794,6 +1625,7 @@
       </w:pPr>
       <w:r>
         <w:rPr>
+          <w:rFonts w:cs="Arial"/>
           <w:sz w:val="20"/>
           <w:szCs w:val="20"/>
           <w:lang w:val="es-MX"/>
@@ -1802,6 +1634,7 @@
       </w:r>
       <w:r>
         <w:rPr>
+          <w:rFonts w:cs="Arial"/>
           <w:sz w:val="20"/>
           <w:szCs w:val="20"/>
           <w:lang w:val="es-MX"/>
@@ -1810,6 +1643,7 @@
       </w:r>
       <w:r>
         <w:rPr>
+          <w:rFonts w:cs="Arial"/>
           <w:sz w:val="20"/>
           <w:szCs w:val="20"/>
           <w:lang w:val="es-MX"/>
@@ -1824,6 +1658,7 @@
         <w:ind w:left="709" w:right="768"/>
         <w:jc w:val="center"/>
         <w:rPr>
+          <w:rFonts w:cs="Arial"/>
           <w:sz w:val="20"/>
           <w:szCs w:val="20"/>
           <w:lang w:val="es-MX"/>
@@ -1831,29 +1666,30 @@
       </w:pPr>
       <w:r>
         <w:rPr>
-          <w:spacing w:val="-2"/>
+          <w:rFonts w:cs="Arial"/>
           <w:sz w:val="20"/>
           <w:szCs w:val="20"/>
           <w:lang w:val="es-MX"/>
         </w:rPr>
-        <w:t>ORIENTADOR</w:t>
+        <w:t>{</w:t>
       </w:r>
       <w:r>
         <w:rPr>
-          <w:spacing w:val="-10"/>
+          <w:rFonts w:cs="Arial"/>
           <w:sz w:val="20"/>
           <w:szCs w:val="20"/>
           <w:lang w:val="es-MX"/>
         </w:rPr>
-        <w:t xml:space="preserve"> </w:t>
+        <w:t>xCargoEmisorFirma}</w:t>
       </w:r>
       <w:r>
         <w:rPr>
+          <w:rFonts w:cs="Arial"/>
           <w:sz w:val="20"/>
           <w:szCs w:val="20"/>
           <w:lang w:val="es-MX"/>
         </w:rPr>
-        <w:t>JURÍDICO</w:t>
+        <w:t xml:space="preserve"> </w:t>
       </w:r>
     </w:p>
     <w:p>
@@ -1863,6 +1699,7 @@
         <w:ind w:left="709" w:right="768"/>
         <w:jc w:val="center"/>
         <w:rPr>
+          <w:rFonts w:cs="Arial"/>
           <w:sz w:val="20"/>
           <w:szCs w:val="20"/>
           <w:lang w:val="es-MX"/>
@@ -1870,14 +1707,18 @@
       </w:pPr>
       <w:r>
         <w:rPr>
+          <w:rFonts w:cs="Arial"/>
           <w:sz w:val="20"/>
           <w:szCs w:val="20"/>
           <w:lang w:val="es-MX"/>
         </w:rPr>
-        <w:t>ADSCRITO A LA</w:t>
+        <w:t>ADSCRITO A</w:t>
       </w:r>
+      <w:bookmarkStart w:id="0" w:name="_GoBack"/>
+      <w:bookmarkEnd w:id="0"/>
       <w:r>
         <w:rPr>
+          <w:rFonts w:cs="Arial"/>
           <w:sz w:val="20"/>
           <w:szCs w:val="20"/>
           <w:lang w:val="es-MX"/>
@@ -1886,6 +1727,7 @@
       </w:r>
       <w:r>
         <w:rPr>
+          <w:rFonts w:cs="Arial"/>
           <w:sz w:val="20"/>
           <w:szCs w:val="20"/>
           <w:lang w:val="es-MX"/>
@@ -1894,6 +1736,7 @@
       </w:r>
       <w:r>
         <w:rPr>
+          <w:rFonts w:cs="Arial"/>
           <w:sz w:val="20"/>
           <w:szCs w:val="20"/>
           <w:lang w:val="es-MX"/>
@@ -1902,6 +1745,7 @@
       </w:r>
       <w:r>
         <w:rPr>
+          <w:rFonts w:cs="Arial"/>
           <w:sz w:val="20"/>
           <w:szCs w:val="20"/>
           <w:lang w:val="es-MX"/>
@@ -2380,7 +2224,7 @@
     </w:rPrDefault>
     <w:pPrDefault/>
   </w:docDefaults>
-  <w:latentStyles w:defLockedState="0" w:defUIPriority="99" w:defSemiHidden="0" w:defUnhideWhenUsed="0" w:defQFormat="0" w:count="382">
+  <w:latentStyles w:defLockedState="0" w:defUIPriority="99" w:defSemiHidden="0" w:defUnhideWhenUsed="0" w:defQFormat="0" w:count="380">
     <w:lsdException w:name="Normal" w:uiPriority="0" w:qFormat="1"/>
     <w:lsdException w:name="heading 1" w:uiPriority="9" w:qFormat="1"/>
     <w:lsdException w:name="heading 2" w:semiHidden="1" w:uiPriority="9" w:unhideWhenUsed="1" w:qFormat="1"/>
@@ -2761,8 +2605,6 @@
     <w:lsdException w:name="List Table 5 Dark Accent 6" w:uiPriority="50"/>
     <w:lsdException w:name="List Table 6 Colorful Accent 6" w:uiPriority="51"/>
     <w:lsdException w:name="List Table 7 Colorful Accent 6" w:uiPriority="52"/>
-    <w:lsdException w:name="Mention" w:semiHidden="1" w:unhideWhenUsed="1"/>
-    <w:lsdException w:name="Smart Hyperlink" w:semiHidden="1" w:unhideWhenUsed="1"/>
   </w:latentStyles>
   <w:style w:type="paragraph" w:default="1" w:styleId="Normal">
     <w:name w:val="Normal"/>
@@ -3217,7 +3059,7 @@
 </file>
 
 <file path=customXml/itemProps1.xml><?xml version="1.0" encoding="utf-8"?>
-<ds:datastoreItem xmlns:ds="http://schemas.openxmlformats.org/officeDocument/2006/customXml" ds:itemID="{0DAC4AB9-043C-A14C-AE70-AD231941F10C}">
+<ds:datastoreItem xmlns:ds="http://schemas.openxmlformats.org/officeDocument/2006/customXml" ds:itemID="{D4A459D0-2398-A144-BF8A-64E3FE26A087}">
   <ds:schemaRefs>
     <ds:schemaRef ds:uri="http://schemas.openxmlformats.org/officeDocument/2006/bibliography"/>
   </ds:schemaRefs>

</xml_diff>